<commit_message>
[Back-end] Implemented login functionality
</commit_message>
<xml_diff>
--- a/Course_Fullstack_React_Project_Summary(Ivan Vanelov).docx
+++ b/Course_Fullstack_React_Project_Summary(Ivan Vanelov).docx
@@ -2751,8 +2751,9 @@
                 <w:b/>
                 <w:sz w:val="22"/>
                 <w:szCs w:val="22"/>
-              </w:rPr>
-              <w:t>User</w:t>
+                <w:lang w:val="en-US"/>
+              </w:rPr>
+              <w:t>Login</w:t>
             </w:r>
           </w:p>
         </w:tc>
@@ -2764,58 +2765,17 @@
             <w:pPr>
               <w:spacing w:after="0" w:line="240" w:lineRule="auto"/>
               <w:contextualSpacing w:val="0"/>
-            </w:pPr>
-            <w:r>
-              <w:rPr>
-                <w:rFonts w:ascii="Arial" w:hAnsi="Arial" w:eastAsia="Arial" w:cs="Arial"/>
-              </w:rPr>
-              <w:t>PUT</w:t>
-            </w:r>
-            <w:r>
-              <w:rPr>
-                <w:rFonts w:ascii="Arial" w:hAnsi="Arial" w:eastAsia="Arial" w:cs="Arial"/>
-                <w:lang w:val="en-US"/>
-              </w:rPr>
-              <w:t xml:space="preserve"> </w:t>
-            </w:r>
-            <w:r>
-              <w:rPr>
-                <w:rFonts w:ascii="Arial" w:hAnsi="Arial" w:eastAsia="Arial" w:cs="Arial"/>
-                <w:i/>
-              </w:rPr>
-              <w:t>User Data</w:t>
-            </w:r>
-            <w:r>
-              <w:rPr>
-                <w:rFonts w:ascii="Arial" w:hAnsi="Arial" w:eastAsia="Arial" w:cs="Arial"/>
-              </w:rPr>
-              <w:t xml:space="preserve"> for </w:t>
-            </w:r>
-            <w:r>
-              <w:rPr>
-                <w:rFonts w:ascii="Arial" w:hAnsi="Arial" w:eastAsia="Arial" w:cs="Arial"/>
-                <w:i/>
-              </w:rPr>
-              <w:t>User</w:t>
-            </w:r>
-            <w:r>
-              <w:rPr>
-                <w:rFonts w:ascii="Arial" w:hAnsi="Arial" w:eastAsia="Arial" w:cs="Arial"/>
-              </w:rPr>
-              <w:t xml:space="preserve"> with specified </w:t>
-            </w:r>
-            <w:r>
-              <w:rPr>
-                <w:rFonts w:ascii="Arial" w:hAnsi="Arial" w:eastAsia="Arial" w:cs="Arial"/>
-                <w:i/>
-              </w:rPr>
-              <w:t>userId</w:t>
-            </w:r>
-            <w:r>
-              <w:rPr>
-                <w:rFonts w:ascii="Arial" w:hAnsi="Arial" w:eastAsia="Arial" w:cs="Arial"/>
-              </w:rPr>
-              <w:t>.</w:t>
+              <w:rPr>
+                <w:rFonts w:ascii="Arial" w:hAnsi="Arial" w:eastAsia="Arial" w:cs="Arial"/>
+                <w:lang w:val="en-US"/>
+              </w:rPr>
+            </w:pPr>
+            <w:r>
+              <w:rPr>
+                <w:rFonts w:ascii="Arial" w:hAnsi="Arial" w:eastAsia="Arial" w:cs="Arial"/>
+                <w:lang w:val="en-US"/>
+              </w:rPr>
+              <w:t>POST User Data for authentication.</w:t>
             </w:r>
           </w:p>
         </w:tc>
@@ -2829,14 +2789,22 @@
               <w:widowControl w:val="0"/>
               <w:spacing w:before="120" w:after="60" w:line="240" w:lineRule="auto"/>
               <w:contextualSpacing w:val="0"/>
-            </w:pPr>
-            <w:r>
-              <w:rPr>
-                <w:rFonts w:ascii="Arial" w:hAnsi="Arial" w:eastAsia="Arial" w:cs="Arial"/>
-                <w:i/>
-              </w:rPr>
-              <w:t>/api/users/{userId}</w:t>
-            </w:r>
+              <w:rPr>
+                <w:rFonts w:ascii="Arial" w:hAnsi="Arial" w:eastAsia="Arial" w:cs="Arial"/>
+                <w:i/>
+                <w:lang w:val="en-US"/>
+              </w:rPr>
+            </w:pPr>
+            <w:r>
+              <w:rPr>
+                <w:rFonts w:ascii="Arial" w:hAnsi="Arial" w:eastAsia="Arial" w:cs="Arial"/>
+                <w:i/>
+                <w:lang w:val="en-US"/>
+              </w:rPr>
+              <w:t>/api/users/login</w:t>
+            </w:r>
+            <w:bookmarkStart w:id="1" w:name="_GoBack"/>
+            <w:bookmarkEnd w:id="1"/>
           </w:p>
         </w:tc>
       </w:tr>
@@ -2885,9 +2853,8 @@
                 <w:b/>
                 <w:sz w:val="22"/>
                 <w:szCs w:val="22"/>
-                <w:lang w:val="en-US"/>
-              </w:rPr>
-              <w:t>Posts</w:t>
+              </w:rPr>
+              <w:t>User</w:t>
             </w:r>
           </w:p>
         </w:tc>
@@ -2899,75 +2866,59 @@
             <w:pPr>
               <w:spacing w:after="0" w:line="240" w:lineRule="auto"/>
               <w:contextualSpacing w:val="0"/>
-              <w:rPr>
-                <w:rFonts w:ascii="Arial" w:hAnsi="Arial" w:eastAsia="Arial" w:cs="Arial"/>
-                <w:lang w:val="en-US"/>
-              </w:rPr>
-            </w:pPr>
-            <w:r>
-              <w:rPr>
-                <w:rFonts w:ascii="Arial" w:hAnsi="Arial" w:eastAsia="Arial" w:cs="Arial"/>
-              </w:rPr>
-              <w:t xml:space="preserve">GET </w:t>
-            </w:r>
-            <w:r>
-              <w:rPr>
-                <w:rFonts w:ascii="Arial" w:hAnsi="Arial" w:eastAsia="Arial" w:cs="Arial"/>
-                <w:lang w:val="en-US"/>
-              </w:rPr>
-              <w:t xml:space="preserve">all </w:t>
-            </w:r>
-            <w:r>
-              <w:rPr>
-                <w:rFonts w:ascii="Arial" w:hAnsi="Arial" w:eastAsia="Arial" w:cs="Arial"/>
-                <w:lang w:val="en-US"/>
-              </w:rPr>
-              <w:t>Blog Post</w:t>
-            </w:r>
-            <w:r>
-              <w:rPr>
-                <w:rFonts w:ascii="Arial" w:hAnsi="Arial" w:eastAsia="Arial" w:cs="Arial"/>
-                <w:lang w:val="en-US"/>
-              </w:rPr>
-              <w:t>s.</w:t>
-            </w:r>
-          </w:p>
-          <w:p>
-            <w:pPr>
-              <w:spacing w:after="0" w:line="240" w:lineRule="auto"/>
-              <w:contextualSpacing w:val="0"/>
-              <w:rPr>
-                <w:rFonts w:ascii="Arial" w:hAnsi="Arial" w:eastAsia="Arial" w:cs="Arial"/>
-                <w:lang w:val="en-US"/>
-              </w:rPr>
-            </w:pPr>
-          </w:p>
-          <w:p>
-            <w:pPr>
-              <w:spacing w:after="0" w:line="240" w:lineRule="auto"/>
-              <w:contextualSpacing w:val="0"/>
-              <w:rPr>
-                <w:rFonts w:ascii="Arial" w:hAnsi="Arial" w:eastAsia="Arial" w:cs="Arial"/>
-                <w:lang w:val="en-US"/>
-              </w:rPr>
-            </w:pPr>
-            <w:r>
-              <w:rPr>
-                <w:rFonts w:ascii="Arial" w:hAnsi="Arial" w:eastAsia="Arial" w:cs="Arial"/>
-                <w:lang w:val="en-US"/>
-              </w:rPr>
-              <w:t>POST new Blog Post Data. *Available only for the Administrator.</w:t>
-            </w:r>
-          </w:p>
-          <w:p>
-            <w:pPr>
-              <w:spacing w:after="0" w:line="240" w:lineRule="auto"/>
-              <w:contextualSpacing w:val="0"/>
-              <w:rPr>
-                <w:rFonts w:ascii="Arial" w:hAnsi="Arial" w:eastAsia="Arial" w:cs="Arial"/>
-                <w:lang w:val="en-US"/>
-              </w:rPr>
-            </w:pPr>
+            </w:pPr>
+            <w:r>
+              <w:rPr>
+                <w:rFonts w:ascii="Arial" w:hAnsi="Arial" w:eastAsia="Arial" w:cs="Arial"/>
+              </w:rPr>
+              <w:t>PUT</w:t>
+            </w:r>
+            <w:r>
+              <w:rPr>
+                <w:rFonts w:ascii="Arial" w:hAnsi="Arial" w:eastAsia="Arial" w:cs="Arial"/>
+                <w:lang w:val="en-US"/>
+              </w:rPr>
+              <w:t xml:space="preserve"> </w:t>
+            </w:r>
+            <w:r>
+              <w:rPr>
+                <w:rFonts w:ascii="Arial" w:hAnsi="Arial" w:eastAsia="Arial" w:cs="Arial"/>
+                <w:i/>
+              </w:rPr>
+              <w:t>User Data</w:t>
+            </w:r>
+            <w:r>
+              <w:rPr>
+                <w:rFonts w:ascii="Arial" w:hAnsi="Arial" w:eastAsia="Arial" w:cs="Arial"/>
+              </w:rPr>
+              <w:t xml:space="preserve"> for </w:t>
+            </w:r>
+            <w:r>
+              <w:rPr>
+                <w:rFonts w:ascii="Arial" w:hAnsi="Arial" w:eastAsia="Arial" w:cs="Arial"/>
+                <w:i/>
+              </w:rPr>
+              <w:t>User</w:t>
+            </w:r>
+            <w:r>
+              <w:rPr>
+                <w:rFonts w:ascii="Arial" w:hAnsi="Arial" w:eastAsia="Arial" w:cs="Arial"/>
+              </w:rPr>
+              <w:t xml:space="preserve"> with specified </w:t>
+            </w:r>
+            <w:r>
+              <w:rPr>
+                <w:rFonts w:ascii="Arial" w:hAnsi="Arial" w:eastAsia="Arial" w:cs="Arial"/>
+                <w:i/>
+              </w:rPr>
+              <w:t>userId</w:t>
+            </w:r>
+            <w:r>
+              <w:rPr>
+                <w:rFonts w:ascii="Arial" w:hAnsi="Arial" w:eastAsia="Arial" w:cs="Arial"/>
+              </w:rPr>
+              <w:t>.</w:t>
+            </w:r>
           </w:p>
         </w:tc>
         <w:tc>
@@ -2976,6 +2927,7 @@
           </w:tcPr>
           <w:p>
             <w:pPr>
+              <w:keepNext/>
               <w:widowControl w:val="0"/>
               <w:spacing w:before="120" w:after="60" w:line="240" w:lineRule="auto"/>
               <w:contextualSpacing w:val="0"/>
@@ -2985,15 +2937,7 @@
                 <w:rFonts w:ascii="Arial" w:hAnsi="Arial" w:eastAsia="Arial" w:cs="Arial"/>
                 <w:i/>
               </w:rPr>
-              <w:t>/api/</w:t>
-            </w:r>
-            <w:r>
-              <w:rPr>
-                <w:rFonts w:ascii="Arial" w:hAnsi="Arial" w:eastAsia="Arial" w:cs="Arial"/>
-                <w:i/>
-                <w:lang w:val="en-US"/>
-              </w:rPr>
-              <w:t>posts</w:t>
+              <w:t>/api/users/{userId}</w:t>
             </w:r>
           </w:p>
         </w:tc>
@@ -3045,7 +2989,7 @@
                 <w:szCs w:val="22"/>
                 <w:lang w:val="en-US"/>
               </w:rPr>
-              <w:t>Post</w:t>
+              <w:t>Posts</w:t>
             </w:r>
           </w:p>
         </w:tc>
@@ -3066,28 +3010,14 @@
               <w:rPr>
                 <w:rFonts w:ascii="Arial" w:hAnsi="Arial" w:eastAsia="Arial" w:cs="Arial"/>
               </w:rPr>
-              <w:t>GET</w:t>
-            </w:r>
-            <w:r>
-              <w:rPr>
-                <w:rFonts w:ascii="Arial" w:hAnsi="Arial" w:eastAsia="Arial" w:cs="Arial"/>
-                <w:lang w:val="en-US"/>
-              </w:rPr>
-              <w:t xml:space="preserve"> </w:t>
-            </w:r>
-            <w:r>
-              <w:rPr>
-                <w:rFonts w:ascii="Arial" w:hAnsi="Arial" w:eastAsia="Arial" w:cs="Arial"/>
-                <w:lang w:val="en-US"/>
-              </w:rPr>
-              <w:t>Blog Post</w:t>
-            </w:r>
-            <w:r>
-              <w:rPr>
-                <w:rFonts w:ascii="Arial" w:hAnsi="Arial" w:eastAsia="Arial" w:cs="Arial"/>
-                <w:lang w:val="en-US"/>
-              </w:rPr>
-              <w:t xml:space="preserve"> Data (including Comments).</w:t>
+              <w:t xml:space="preserve">GET </w:t>
+            </w:r>
+            <w:r>
+              <w:rPr>
+                <w:rFonts w:ascii="Arial" w:hAnsi="Arial" w:eastAsia="Arial" w:cs="Arial"/>
+                <w:lang w:val="en-US"/>
+              </w:rPr>
+              <w:t>all Blog Posts.</w:t>
             </w:r>
           </w:p>
           <w:p>
@@ -3106,47 +3036,15 @@
               <w:contextualSpacing w:val="0"/>
               <w:rPr>
                 <w:rFonts w:ascii="Arial" w:hAnsi="Arial" w:eastAsia="Arial" w:cs="Arial"/>
-                <w:i w:val="0"/>
-                <w:iCs/>
-                <w:lang w:val="en-US"/>
-              </w:rPr>
-            </w:pPr>
-            <w:r>
-              <w:rPr>
-                <w:rFonts w:ascii="Arial" w:hAnsi="Arial" w:eastAsia="Arial" w:cs="Arial"/>
-              </w:rPr>
-              <w:t xml:space="preserve">PUT, DELETE </w:t>
-            </w:r>
-            <w:r>
-              <w:rPr>
-                <w:rFonts w:ascii="Arial" w:hAnsi="Arial" w:eastAsia="Arial" w:cs="Arial"/>
-                <w:lang w:val="en-US"/>
-              </w:rPr>
-              <w:t>Blog Post</w:t>
-            </w:r>
-            <w:r>
-              <w:rPr>
-                <w:rFonts w:ascii="Arial" w:hAnsi="Arial" w:eastAsia="Arial" w:cs="Arial"/>
-                <w:i/>
-              </w:rPr>
-              <w:t xml:space="preserve"> Data</w:t>
-            </w:r>
-            <w:r>
-              <w:rPr>
-                <w:rFonts w:ascii="Arial" w:hAnsi="Arial" w:eastAsia="Arial" w:cs="Arial"/>
-                <w:i/>
-                <w:lang w:val="en-US"/>
-              </w:rPr>
-              <w:t>. *</w:t>
-            </w:r>
-            <w:r>
-              <w:rPr>
-                <w:rFonts w:ascii="Arial" w:hAnsi="Arial" w:eastAsia="Arial" w:cs="Arial"/>
-                <w:i w:val="0"/>
-                <w:iCs/>
-                <w:lang w:val="en-US"/>
-              </w:rPr>
-              <w:t>Available only for the Administrator</w:t>
+                <w:lang w:val="en-US"/>
+              </w:rPr>
+            </w:pPr>
+            <w:r>
+              <w:rPr>
+                <w:rFonts w:ascii="Arial" w:hAnsi="Arial" w:eastAsia="Arial" w:cs="Arial"/>
+                <w:lang w:val="en-US"/>
+              </w:rPr>
+              <w:t>POST new Blog Post Data. *Available only for the Administrator.</w:t>
             </w:r>
           </w:p>
           <w:p>
@@ -3155,7 +3053,6 @@
               <w:contextualSpacing w:val="0"/>
               <w:rPr>
                 <w:rFonts w:ascii="Arial" w:hAnsi="Arial" w:eastAsia="Arial" w:cs="Arial"/>
-                <w:i/>
                 <w:lang w:val="en-US"/>
               </w:rPr>
             </w:pPr>
@@ -3167,7 +3064,6 @@
           </w:tcPr>
           <w:p>
             <w:pPr>
-              <w:keepNext/>
               <w:widowControl w:val="0"/>
               <w:spacing w:before="120" w:after="60" w:line="240" w:lineRule="auto"/>
               <w:contextualSpacing w:val="0"/>
@@ -3186,28 +3082,6 @@
                 <w:lang w:val="en-US"/>
               </w:rPr>
               <w:t>posts</w:t>
-            </w:r>
-            <w:r>
-              <w:rPr>
-                <w:rFonts w:ascii="Arial" w:hAnsi="Arial" w:eastAsia="Arial" w:cs="Arial"/>
-                <w:i/>
-              </w:rPr>
-              <w:t>/{</w:t>
-            </w:r>
-            <w:r>
-              <w:rPr>
-                <w:rFonts w:ascii="Arial" w:hAnsi="Arial" w:eastAsia="Arial" w:cs="Arial"/>
-                <w:i/>
-                <w:lang w:val="en-US"/>
-              </w:rPr>
-              <w:t>post</w:t>
-            </w:r>
-            <w:r>
-              <w:rPr>
-                <w:rFonts w:ascii="Arial" w:hAnsi="Arial" w:eastAsia="Arial" w:cs="Arial"/>
-                <w:i/>
-              </w:rPr>
-              <w:t>Id}</w:t>
             </w:r>
           </w:p>
         </w:tc>
@@ -3259,7 +3133,7 @@
                 <w:szCs w:val="22"/>
                 <w:lang w:val="en-US"/>
               </w:rPr>
-              <w:t>Post Comments</w:t>
+              <w:t>Post</w:t>
             </w:r>
           </w:p>
         </w:tc>
@@ -3269,30 +3143,96 @@
           </w:tcPr>
           <w:p>
             <w:pPr>
-              <w:spacing w:after="240" w:line="240" w:lineRule="auto"/>
-              <w:contextualSpacing w:val="0"/>
-            </w:pPr>
-            <w:r>
-              <w:rPr>
-                <w:rFonts w:ascii="Arial" w:hAnsi="Arial" w:eastAsia="Arial" w:cs="Arial"/>
-                <w:lang w:val="en-US"/>
-              </w:rPr>
-              <w:t>POST new</w:t>
-            </w:r>
-            <w:r>
-              <w:rPr>
-                <w:rFonts w:ascii="Arial" w:hAnsi="Arial" w:eastAsia="Arial" w:cs="Arial"/>
-              </w:rPr>
-              <w:t xml:space="preserve"> </w:t>
-            </w:r>
-            <w:r>
-              <w:rPr>
-                <w:rFonts w:ascii="Arial" w:hAnsi="Arial" w:eastAsia="Arial" w:cs="Arial"/>
-                <w:i/>
-                <w:lang w:val="en-US"/>
-              </w:rPr>
-              <w:t>Comment.</w:t>
-            </w:r>
+              <w:spacing w:after="0" w:line="240" w:lineRule="auto"/>
+              <w:contextualSpacing w:val="0"/>
+              <w:rPr>
+                <w:rFonts w:ascii="Arial" w:hAnsi="Arial" w:eastAsia="Arial" w:cs="Arial"/>
+                <w:lang w:val="en-US"/>
+              </w:rPr>
+            </w:pPr>
+            <w:r>
+              <w:rPr>
+                <w:rFonts w:ascii="Arial" w:hAnsi="Arial" w:eastAsia="Arial" w:cs="Arial"/>
+              </w:rPr>
+              <w:t>GET</w:t>
+            </w:r>
+            <w:r>
+              <w:rPr>
+                <w:rFonts w:ascii="Arial" w:hAnsi="Arial" w:eastAsia="Arial" w:cs="Arial"/>
+                <w:lang w:val="en-US"/>
+              </w:rPr>
+              <w:t xml:space="preserve"> Blog Post Data (including Comments).</w:t>
+            </w:r>
+          </w:p>
+          <w:p>
+            <w:pPr>
+              <w:spacing w:after="0" w:line="240" w:lineRule="auto"/>
+              <w:contextualSpacing w:val="0"/>
+              <w:rPr>
+                <w:rFonts w:ascii="Arial" w:hAnsi="Arial" w:eastAsia="Arial" w:cs="Arial"/>
+                <w:lang w:val="en-US"/>
+              </w:rPr>
+            </w:pPr>
+          </w:p>
+          <w:p>
+            <w:pPr>
+              <w:spacing w:after="0" w:line="240" w:lineRule="auto"/>
+              <w:contextualSpacing w:val="0"/>
+              <w:rPr>
+                <w:rFonts w:ascii="Arial" w:hAnsi="Arial" w:eastAsia="Arial" w:cs="Arial"/>
+                <w:i w:val="0"/>
+                <w:iCs/>
+                <w:lang w:val="en-US"/>
+              </w:rPr>
+            </w:pPr>
+            <w:r>
+              <w:rPr>
+                <w:rFonts w:ascii="Arial" w:hAnsi="Arial" w:eastAsia="Arial" w:cs="Arial"/>
+              </w:rPr>
+              <w:t xml:space="preserve">PUT, DELETE </w:t>
+            </w:r>
+            <w:r>
+              <w:rPr>
+                <w:rFonts w:ascii="Arial" w:hAnsi="Arial" w:eastAsia="Arial" w:cs="Arial"/>
+                <w:lang w:val="en-US"/>
+              </w:rPr>
+              <w:t>Blog Post</w:t>
+            </w:r>
+            <w:r>
+              <w:rPr>
+                <w:rFonts w:ascii="Arial" w:hAnsi="Arial" w:eastAsia="Arial" w:cs="Arial"/>
+                <w:i/>
+              </w:rPr>
+              <w:t xml:space="preserve"> Data</w:t>
+            </w:r>
+            <w:r>
+              <w:rPr>
+                <w:rFonts w:ascii="Arial" w:hAnsi="Arial" w:eastAsia="Arial" w:cs="Arial"/>
+                <w:i/>
+                <w:lang w:val="en-US"/>
+              </w:rPr>
+              <w:t>. *</w:t>
+            </w:r>
+            <w:r>
+              <w:rPr>
+                <w:rFonts w:ascii="Arial" w:hAnsi="Arial" w:eastAsia="Arial" w:cs="Arial"/>
+                <w:i w:val="0"/>
+                <w:iCs/>
+                <w:lang w:val="en-US"/>
+              </w:rPr>
+              <w:t>Available only for the Administrator</w:t>
+            </w:r>
+          </w:p>
+          <w:p>
+            <w:pPr>
+              <w:spacing w:after="0" w:line="240" w:lineRule="auto"/>
+              <w:contextualSpacing w:val="0"/>
+              <w:rPr>
+                <w:rFonts w:ascii="Arial" w:hAnsi="Arial" w:eastAsia="Arial" w:cs="Arial"/>
+                <w:i/>
+                <w:lang w:val="en-US"/>
+              </w:rPr>
+            </w:pPr>
           </w:p>
         </w:tc>
         <w:tc>
@@ -3301,7 +3241,9 @@
           </w:tcPr>
           <w:p>
             <w:pPr>
-              <w:spacing w:after="240" w:line="240" w:lineRule="auto"/>
+              <w:keepNext/>
+              <w:widowControl w:val="0"/>
+              <w:spacing w:before="120" w:after="60" w:line="240" w:lineRule="auto"/>
               <w:contextualSpacing w:val="0"/>
             </w:pPr>
             <w:r>
@@ -3332,22 +3274,14 @@
                 <w:i/>
                 <w:lang w:val="en-US"/>
               </w:rPr>
-              <w:t>postId</w:t>
-            </w:r>
-            <w:r>
-              <w:rPr>
-                <w:rFonts w:ascii="Arial" w:hAnsi="Arial" w:eastAsia="Arial" w:cs="Arial"/>
-                <w:i/>
-              </w:rPr>
-              <w:t>}/</w:t>
-            </w:r>
-            <w:r>
-              <w:rPr>
-                <w:rFonts w:ascii="Arial" w:hAnsi="Arial" w:eastAsia="Arial" w:cs="Arial"/>
-                <w:i/>
-                <w:lang w:val="en-US"/>
-              </w:rPr>
-              <w:t>comments</w:t>
+              <w:t>post</w:t>
+            </w:r>
+            <w:r>
+              <w:rPr>
+                <w:rFonts w:ascii="Arial" w:hAnsi="Arial" w:eastAsia="Arial" w:cs="Arial"/>
+                <w:i/>
+              </w:rPr>
+              <w:t>Id}</w:t>
             </w:r>
           </w:p>
         </w:tc>
@@ -3382,6 +3316,146 @@
                 <w:numId w:val="1"/>
               </w:numPr>
               <w:spacing w:before="0" w:after="200" w:line="276" w:lineRule="auto"/>
+              <w:ind w:left="450" w:hanging="450"/>
+              <w:contextualSpacing/>
+              <w:rPr>
+                <w:rFonts w:ascii="Arial" w:hAnsi="Arial" w:eastAsia="Arial" w:cs="Arial"/>
+                <w:b/>
+                <w:sz w:val="22"/>
+                <w:szCs w:val="22"/>
+              </w:rPr>
+            </w:pPr>
+            <w:r>
+              <w:rPr>
+                <w:rFonts w:ascii="Arial" w:hAnsi="Arial" w:eastAsia="Arial" w:cs="Arial"/>
+                <w:b/>
+                <w:sz w:val="22"/>
+                <w:szCs w:val="22"/>
+                <w:lang w:val="en-US"/>
+              </w:rPr>
+              <w:t>Post Comments</w:t>
+            </w:r>
+          </w:p>
+        </w:tc>
+        <w:tc>
+          <w:tcPr>
+            <w:tcW w:w="6397" w:type="dxa"/>
+          </w:tcPr>
+          <w:p>
+            <w:pPr>
+              <w:spacing w:after="240" w:line="240" w:lineRule="auto"/>
+              <w:contextualSpacing w:val="0"/>
+            </w:pPr>
+            <w:r>
+              <w:rPr>
+                <w:rFonts w:ascii="Arial" w:hAnsi="Arial" w:eastAsia="Arial" w:cs="Arial"/>
+                <w:lang w:val="en-US"/>
+              </w:rPr>
+              <w:t>POST new</w:t>
+            </w:r>
+            <w:r>
+              <w:rPr>
+                <w:rFonts w:ascii="Arial" w:hAnsi="Arial" w:eastAsia="Arial" w:cs="Arial"/>
+              </w:rPr>
+              <w:t xml:space="preserve"> </w:t>
+            </w:r>
+            <w:r>
+              <w:rPr>
+                <w:rFonts w:ascii="Arial" w:hAnsi="Arial" w:eastAsia="Arial" w:cs="Arial"/>
+                <w:i/>
+                <w:lang w:val="en-US"/>
+              </w:rPr>
+              <w:t>Comment.</w:t>
+            </w:r>
+          </w:p>
+        </w:tc>
+        <w:tc>
+          <w:tcPr>
+            <w:tcW w:w="3983" w:type="dxa"/>
+          </w:tcPr>
+          <w:p>
+            <w:pPr>
+              <w:spacing w:after="240" w:line="240" w:lineRule="auto"/>
+              <w:contextualSpacing w:val="0"/>
+            </w:pPr>
+            <w:r>
+              <w:rPr>
+                <w:rFonts w:ascii="Arial" w:hAnsi="Arial" w:eastAsia="Arial" w:cs="Arial"/>
+                <w:i/>
+              </w:rPr>
+              <w:t>/api/</w:t>
+            </w:r>
+            <w:r>
+              <w:rPr>
+                <w:rFonts w:ascii="Arial" w:hAnsi="Arial" w:eastAsia="Arial" w:cs="Arial"/>
+                <w:i/>
+                <w:lang w:val="en-US"/>
+              </w:rPr>
+              <w:t>posts</w:t>
+            </w:r>
+            <w:r>
+              <w:rPr>
+                <w:rFonts w:ascii="Arial" w:hAnsi="Arial" w:eastAsia="Arial" w:cs="Arial"/>
+                <w:i/>
+              </w:rPr>
+              <w:t>/{</w:t>
+            </w:r>
+            <w:r>
+              <w:rPr>
+                <w:rFonts w:ascii="Arial" w:hAnsi="Arial" w:eastAsia="Arial" w:cs="Arial"/>
+                <w:i/>
+                <w:lang w:val="en-US"/>
+              </w:rPr>
+              <w:t>postId</w:t>
+            </w:r>
+            <w:r>
+              <w:rPr>
+                <w:rFonts w:ascii="Arial" w:hAnsi="Arial" w:eastAsia="Arial" w:cs="Arial"/>
+                <w:i/>
+              </w:rPr>
+              <w:t>}/</w:t>
+            </w:r>
+            <w:r>
+              <w:rPr>
+                <w:rFonts w:ascii="Arial" w:hAnsi="Arial" w:eastAsia="Arial" w:cs="Arial"/>
+                <w:i/>
+                <w:lang w:val="en-US"/>
+              </w:rPr>
+              <w:t>comments</w:t>
+            </w:r>
+          </w:p>
+        </w:tc>
+      </w:tr>
+      <w:tr>
+        <w:tblPrEx>
+          <w:tblBorders>
+            <w:top w:val="single" w:color="000000" w:sz="4" w:space="0"/>
+            <w:left w:val="single" w:color="000000" w:sz="4" w:space="0"/>
+            <w:bottom w:val="single" w:color="000000" w:sz="4" w:space="0"/>
+            <w:right w:val="single" w:color="000000" w:sz="4" w:space="0"/>
+            <w:insideH w:val="single" w:color="000000" w:sz="4" w:space="0"/>
+            <w:insideV w:val="single" w:color="000000" w:sz="4" w:space="0"/>
+          </w:tblBorders>
+          <w:tblLayout w:type="fixed"/>
+          <w:tblCellMar>
+            <w:top w:w="0" w:type="dxa"/>
+            <w:left w:w="115" w:type="dxa"/>
+            <w:bottom w:w="0" w:type="dxa"/>
+            <w:right w:w="115" w:type="dxa"/>
+          </w:tblCellMar>
+        </w:tblPrEx>
+        <w:tc>
+          <w:tcPr>
+            <w:tcW w:w="2656" w:type="dxa"/>
+            <w:shd w:val="clear" w:color="auto" w:fill="FDEADA"/>
+          </w:tcPr>
+          <w:p>
+            <w:pPr>
+              <w:numPr>
+                <w:ilvl w:val="1"/>
+                <w:numId w:val="1"/>
+              </w:numPr>
+              <w:spacing w:before="0" w:after="200" w:line="276" w:lineRule="auto"/>
               <w:ind w:left="432" w:hanging="432"/>
               <w:contextualSpacing/>
               <w:rPr>
@@ -3480,17 +3554,7 @@
                 <w:i/>
                 <w:lang w:val="en-US"/>
               </w:rPr>
-              <w:t>comments/{commentId</w:t>
-            </w:r>
-            <w:bookmarkStart w:id="1" w:name="_GoBack"/>
-            <w:bookmarkEnd w:id="1"/>
-            <w:r>
-              <w:rPr>
-                <w:rFonts w:ascii="Arial" w:hAnsi="Arial" w:eastAsia="Arial" w:cs="Arial"/>
-                <w:i/>
-                <w:lang w:val="en-US"/>
-              </w:rPr>
-              <w:t>}</w:t>
+              <w:t>comments/{commentId}</w:t>
             </w:r>
           </w:p>
         </w:tc>

</xml_diff>

<commit_message>
[Back-end] Implemented functionality for User password change.
</commit_message>
<xml_diff>
--- a/Course_Fullstack_React_Project_Summary(Ivan Vanelov).docx
+++ b/Course_Fullstack_React_Project_Summary(Ivan Vanelov).docx
@@ -2803,8 +2803,6 @@
               </w:rPr>
               <w:t>/api/users/login</w:t>
             </w:r>
-            <w:bookmarkStart w:id="1" w:name="_GoBack"/>
-            <w:bookmarkEnd w:id="1"/>
           </w:p>
         </w:tc>
       </w:tr>
@@ -2853,9 +2851,12 @@
                 <w:b/>
                 <w:sz w:val="22"/>
                 <w:szCs w:val="22"/>
-              </w:rPr>
-              <w:t>User</w:t>
-            </w:r>
+                <w:lang w:val="en-US"/>
+              </w:rPr>
+              <w:t>Change Password</w:t>
+            </w:r>
+            <w:bookmarkStart w:id="1" w:name="_GoBack"/>
+            <w:bookmarkEnd w:id="1"/>
           </w:p>
         </w:tc>
         <w:tc>
@@ -2897,27 +2898,9 @@
               <w:rPr>
                 <w:rFonts w:ascii="Arial" w:hAnsi="Arial" w:eastAsia="Arial" w:cs="Arial"/>
                 <w:i/>
-              </w:rPr>
-              <w:t>User</w:t>
-            </w:r>
-            <w:r>
-              <w:rPr>
-                <w:rFonts w:ascii="Arial" w:hAnsi="Arial" w:eastAsia="Arial" w:cs="Arial"/>
-              </w:rPr>
-              <w:t xml:space="preserve"> with specified </w:t>
-            </w:r>
-            <w:r>
-              <w:rPr>
-                <w:rFonts w:ascii="Arial" w:hAnsi="Arial" w:eastAsia="Arial" w:cs="Arial"/>
-                <w:i/>
-              </w:rPr>
-              <w:t>userId</w:t>
-            </w:r>
-            <w:r>
-              <w:rPr>
-                <w:rFonts w:ascii="Arial" w:hAnsi="Arial" w:eastAsia="Arial" w:cs="Arial"/>
-              </w:rPr>
-              <w:t>.</w:t>
+                <w:lang w:val="en-US"/>
+              </w:rPr>
+              <w:t>password change</w:t>
             </w:r>
           </w:p>
         </w:tc>
@@ -2937,7 +2920,15 @@
                 <w:rFonts w:ascii="Arial" w:hAnsi="Arial" w:eastAsia="Arial" w:cs="Arial"/>
                 <w:i/>
               </w:rPr>
-              <w:t>/api/users/{userId}</w:t>
+              <w:t>/api/user</w:t>
+            </w:r>
+            <w:r>
+              <w:rPr>
+                <w:rFonts w:ascii="Arial" w:hAnsi="Arial" w:eastAsia="Arial" w:cs="Arial"/>
+                <w:i/>
+                <w:lang w:val="en-US"/>
+              </w:rPr>
+              <w:t>s</w:t>
             </w:r>
           </w:p>
         </w:tc>
@@ -3794,9 +3785,9 @@
   <w:latentStyles w:count="260" w:defQFormat="0" w:defUnhideWhenUsed="1" w:defSemiHidden="1" w:defUIPriority="99" w:defLockedState="0">
     <w:lsdException w:qFormat="1" w:unhideWhenUsed="0" w:uiPriority="0" w:semiHidden="0" w:name="Normal"/>
     <w:lsdException w:unhideWhenUsed="0" w:uiPriority="0" w:semiHidden="0" w:name="heading 1"/>
-    <w:lsdException w:unhideWhenUsed="0" w:uiPriority="0" w:semiHidden="0" w:name="heading 2"/>
-    <w:lsdException w:unhideWhenUsed="0" w:uiPriority="0" w:semiHidden="0" w:name="heading 3"/>
-    <w:lsdException w:unhideWhenUsed="0" w:uiPriority="0" w:semiHidden="0" w:name="heading 4"/>
+    <w:lsdException w:qFormat="1" w:unhideWhenUsed="0" w:uiPriority="0" w:semiHidden="0" w:name="heading 2"/>
+    <w:lsdException w:qFormat="1" w:unhideWhenUsed="0" w:uiPriority="0" w:semiHidden="0" w:name="heading 3"/>
+    <w:lsdException w:qFormat="1" w:unhideWhenUsed="0" w:uiPriority="0" w:semiHidden="0" w:name="heading 4"/>
     <w:lsdException w:qFormat="1" w:unhideWhenUsed="0" w:uiPriority="0" w:semiHidden="0" w:name="heading 5"/>
     <w:lsdException w:unhideWhenUsed="0" w:uiPriority="0" w:semiHidden="0" w:name="heading 6"/>
     <w:lsdException w:qFormat="1" w:uiPriority="0" w:name="heading 7"/>
@@ -3857,7 +3848,7 @@
     <w:lsdException w:unhideWhenUsed="0" w:uiPriority="0" w:semiHidden="0" w:name="Title"/>
     <w:lsdException w:unhideWhenUsed="0" w:uiPriority="0" w:semiHidden="0" w:name="Closing"/>
     <w:lsdException w:unhideWhenUsed="0" w:uiPriority="0" w:semiHidden="0" w:name="Signature"/>
-    <w:lsdException w:unhideWhenUsed="0" w:uiPriority="0" w:name="Default Paragraph Font"/>
+    <w:lsdException w:qFormat="1" w:unhideWhenUsed="0" w:uiPriority="0" w:name="Default Paragraph Font"/>
     <w:lsdException w:unhideWhenUsed="0" w:uiPriority="0" w:semiHidden="0" w:name="Body Text"/>
     <w:lsdException w:unhideWhenUsed="0" w:uiPriority="0" w:semiHidden="0" w:name="Body Text Indent"/>
     <w:lsdException w:unhideWhenUsed="0" w:uiPriority="0" w:semiHidden="0" w:name="List Continue"/>
@@ -4085,6 +4076,7 @@
     <w:name w:val="heading 2"/>
     <w:basedOn w:val="1"/>
     <w:next w:val="1"/>
+    <w:qFormat/>
     <w:uiPriority w:val="0"/>
     <w:pPr>
       <w:keepNext w:val="0"/>
@@ -4104,6 +4096,7 @@
     <w:name w:val="heading 3"/>
     <w:basedOn w:val="1"/>
     <w:next w:val="1"/>
+    <w:qFormat/>
     <w:uiPriority w:val="0"/>
     <w:pPr>
       <w:keepNext/>
@@ -4121,6 +4114,7 @@
     <w:name w:val="heading 4"/>
     <w:basedOn w:val="1"/>
     <w:next w:val="1"/>
+    <w:qFormat/>
     <w:uiPriority w:val="0"/>
     <w:pPr>
       <w:keepNext/>
@@ -4172,6 +4166,7 @@
   <w:style w:type="character" w:default="1" w:styleId="10">
     <w:name w:val="Default Paragraph Font"/>
     <w:semiHidden/>
+    <w:qFormat/>
     <w:uiPriority w:val="0"/>
   </w:style>
   <w:style w:type="table" w:default="1" w:styleId="11">
@@ -4261,6 +4256,7 @@
   <w:style w:type="table" w:customStyle="1" w:styleId="14">
     <w:name w:val="_Style 11"/>
     <w:basedOn w:val="12"/>
+    <w:qFormat/>
     <w:uiPriority w:val="0"/>
     <w:pPr>
       <w:spacing w:after="0" w:line="240" w:lineRule="auto"/>
@@ -4348,6 +4344,7 @@
   <w:style w:type="table" w:customStyle="1" w:styleId="17">
     <w:name w:val="_Style 14"/>
     <w:basedOn w:val="12"/>
+    <w:qFormat/>
     <w:uiPriority w:val="0"/>
     <w:pPr>
       <w:spacing w:after="0" w:line="240" w:lineRule="auto"/>

</xml_diff>

<commit_message>
[Back-end] Implemented comment delete functionality.
</commit_message>
<xml_diff>
--- a/Course_Fullstack_React_Project_Summary(Ivan Vanelov).docx
+++ b/Course_Fullstack_React_Project_Summary(Ivan Vanelov).docx
@@ -2855,8 +2855,6 @@
               </w:rPr>
               <w:t>Change Password</w:t>
             </w:r>
-            <w:bookmarkStart w:id="1" w:name="_GoBack"/>
-            <w:bookmarkEnd w:id="1"/>
           </w:p>
         </w:tc>
         <w:tc>
@@ -3356,7 +3354,17 @@
                 <w:i/>
                 <w:lang w:val="en-US"/>
               </w:rPr>
-              <w:t>Comment.</w:t>
+              <w:t>Comment *Available only for Authenticated users</w:t>
+            </w:r>
+            <w:bookmarkStart w:id="1" w:name="_GoBack"/>
+            <w:bookmarkEnd w:id="1"/>
+            <w:r>
+              <w:rPr>
+                <w:rFonts w:ascii="Arial" w:hAnsi="Arial" w:eastAsia="Arial" w:cs="Arial"/>
+                <w:i/>
+                <w:lang w:val="en-US"/>
+              </w:rPr>
+              <w:t>.</w:t>
             </w:r>
           </w:p>
         </w:tc>
@@ -3481,15 +3489,15 @@
               <w:rPr>
                 <w:rFonts w:ascii="Arial" w:hAnsi="Arial" w:eastAsia="Arial" w:cs="Arial"/>
               </w:rPr>
-              <w:t xml:space="preserve">GET, PUT, DELETE </w:t>
-            </w:r>
-            <w:r>
-              <w:rPr>
-                <w:rFonts w:ascii="Arial" w:hAnsi="Arial" w:eastAsia="Arial" w:cs="Arial"/>
-                <w:i/>
-                <w:lang w:val="en-US"/>
-              </w:rPr>
-              <w:t>Comment Data. *Available only for the Administrator and the Blog Manager.</w:t>
+              <w:t xml:space="preserve">PUT, DELETE </w:t>
+            </w:r>
+            <w:r>
+              <w:rPr>
+                <w:rFonts w:ascii="Arial" w:hAnsi="Arial" w:eastAsia="Arial" w:cs="Arial"/>
+                <w:i/>
+                <w:lang w:val="en-US"/>
+              </w:rPr>
+              <w:t>Comment Data. *Available only for the Administrator, the Blog Manager and the Creator of the comment.</w:t>
             </w:r>
           </w:p>
         </w:tc>
@@ -3784,7 +3792,7 @@
   </w:docDefaults>
   <w:latentStyles w:count="260" w:defQFormat="0" w:defUnhideWhenUsed="1" w:defSemiHidden="1" w:defUIPriority="99" w:defLockedState="0">
     <w:lsdException w:qFormat="1" w:unhideWhenUsed="0" w:uiPriority="0" w:semiHidden="0" w:name="Normal"/>
-    <w:lsdException w:unhideWhenUsed="0" w:uiPriority="0" w:semiHidden="0" w:name="heading 1"/>
+    <w:lsdException w:qFormat="1" w:unhideWhenUsed="0" w:uiPriority="0" w:semiHidden="0" w:name="heading 1"/>
     <w:lsdException w:qFormat="1" w:unhideWhenUsed="0" w:uiPriority="0" w:semiHidden="0" w:name="heading 2"/>
     <w:lsdException w:qFormat="1" w:unhideWhenUsed="0" w:uiPriority="0" w:semiHidden="0" w:name="heading 3"/>
     <w:lsdException w:qFormat="1" w:unhideWhenUsed="0" w:uiPriority="0" w:semiHidden="0" w:name="heading 4"/>
@@ -4057,6 +4065,7 @@
     <w:name w:val="heading 1"/>
     <w:basedOn w:val="1"/>
     <w:next w:val="1"/>
+    <w:qFormat/>
     <w:uiPriority w:val="0"/>
     <w:pPr>
       <w:keepNext/>

</xml_diff>

<commit_message>
[Front-end] Now the main page lists all recent posts.
</commit_message>
<xml_diff>
--- a/Course_Fullstack_React_Project_Summary(Ivan Vanelov).docx
+++ b/Course_Fullstack_React_Project_Summary(Ivan Vanelov).docx
@@ -2319,7 +2319,17 @@
                 <w:i/>
                 <w:lang w:val="en-US"/>
               </w:rPr>
-              <w:t>{postTitle}</w:t>
+              <w:t>{postId</w:t>
+            </w:r>
+            <w:bookmarkStart w:id="1" w:name="_GoBack"/>
+            <w:bookmarkEnd w:id="1"/>
+            <w:r>
+              <w:rPr>
+                <w:rFonts w:ascii="Arial" w:hAnsi="Arial" w:eastAsia="Arial" w:cs="Arial"/>
+                <w:i/>
+                <w:lang w:val="en-US"/>
+              </w:rPr>
+              <w:t>}</w:t>
             </w:r>
           </w:p>
         </w:tc>
@@ -3354,17 +3364,7 @@
                 <w:i/>
                 <w:lang w:val="en-US"/>
               </w:rPr>
-              <w:t>Comment *Available only for Authenticated users</w:t>
-            </w:r>
-            <w:bookmarkStart w:id="1" w:name="_GoBack"/>
-            <w:bookmarkEnd w:id="1"/>
-            <w:r>
-              <w:rPr>
-                <w:rFonts w:ascii="Arial" w:hAnsi="Arial" w:eastAsia="Arial" w:cs="Arial"/>
-                <w:i/>
-                <w:lang w:val="en-US"/>
-              </w:rPr>
-              <w:t>.</w:t>
+              <w:t>Comment *Available only for Authenticated users.</w:t>
             </w:r>
           </w:p>
         </w:tc>
@@ -3797,7 +3797,7 @@
     <w:lsdException w:qFormat="1" w:unhideWhenUsed="0" w:uiPriority="0" w:semiHidden="0" w:name="heading 3"/>
     <w:lsdException w:qFormat="1" w:unhideWhenUsed="0" w:uiPriority="0" w:semiHidden="0" w:name="heading 4"/>
     <w:lsdException w:qFormat="1" w:unhideWhenUsed="0" w:uiPriority="0" w:semiHidden="0" w:name="heading 5"/>
-    <w:lsdException w:unhideWhenUsed="0" w:uiPriority="0" w:semiHidden="0" w:name="heading 6"/>
+    <w:lsdException w:qFormat="1" w:unhideWhenUsed="0" w:uiPriority="0" w:semiHidden="0" w:name="heading 6"/>
     <w:lsdException w:qFormat="1" w:uiPriority="0" w:name="heading 7"/>
     <w:lsdException w:qFormat="1" w:uiPriority="0" w:name="heading 8"/>
     <w:lsdException w:qFormat="1" w:uiPriority="0" w:name="heading 9"/>
@@ -4159,6 +4159,7 @@
     <w:name w:val="heading 6"/>
     <w:basedOn w:val="1"/>
     <w:next w:val="1"/>
+    <w:qFormat/>
     <w:uiPriority w:val="0"/>
     <w:pPr>
       <w:keepNext/>

</xml_diff>